<commit_message>
toma tu commit jesus
cabron
</commit_message>
<xml_diff>
--- a/Primeros.docx
+++ b/Primeros.docx
@@ -5812,6 +5812,18 @@
               </w:rPr>
               <w:t>, )</w:t>
             </w:r>
+            <w:r>
+              <w:rPr>
+                <w:rFonts w:ascii="Calibri" w:eastAsia="Times New Roman" w:hAnsi="Calibri" w:cs="Calibri"/>
+                <w:b/>
+                <w:bCs/>
+                <w:color w:val="000000"/>
+                <w:lang w:eastAsia="es-ES"/>
+              </w:rPr>
+              <w:t>, ENTONCES</w:t>
+            </w:r>
+            <w:bookmarkStart w:id="0" w:name="_GoBack"/>
+            <w:bookmarkEnd w:id="0"/>
           </w:p>
         </w:tc>
       </w:tr>
@@ -6038,15 +6050,27 @@
                 <w:lang w:eastAsia="es-ES"/>
               </w:rPr>
             </w:pPr>
-            <w:r>
-              <w:rPr>
-                <w:rFonts w:ascii="Calibri" w:eastAsia="Times New Roman" w:hAnsi="Calibri" w:cs="Calibri"/>
-                <w:b/>
-                <w:bCs/>
-                <w:color w:val="000000"/>
-                <w:lang w:eastAsia="es-ES"/>
-              </w:rPr>
-              <w:t>+, -, opsuma, O</w:t>
+            <w:proofErr w:type="spellStart"/>
+            <w:r>
+              <w:rPr>
+                <w:rFonts w:ascii="Calibri" w:eastAsia="Times New Roman" w:hAnsi="Calibri" w:cs="Calibri"/>
+                <w:b/>
+                <w:bCs/>
+                <w:color w:val="000000"/>
+                <w:lang w:eastAsia="es-ES"/>
+              </w:rPr>
+              <w:t>opsuma</w:t>
+            </w:r>
+            <w:proofErr w:type="spellEnd"/>
+            <w:r>
+              <w:rPr>
+                <w:rFonts w:ascii="Calibri" w:eastAsia="Times New Roman" w:hAnsi="Calibri" w:cs="Calibri"/>
+                <w:b/>
+                <w:bCs/>
+                <w:color w:val="000000"/>
+                <w:lang w:eastAsia="es-ES"/>
+              </w:rPr>
+              <w:t>, O</w:t>
             </w:r>
           </w:p>
         </w:tc>
@@ -6196,15 +6220,47 @@
               </w:rPr>
               <w:t xml:space="preserve">id, </w:t>
             </w:r>
-            <w:r>
-              <w:rPr>
-                <w:rFonts w:ascii="Calibri" w:eastAsia="Times New Roman" w:hAnsi="Calibri" w:cs="Calibri"/>
-                <w:b/>
-                <w:bCs/>
-                <w:color w:val="000000"/>
-                <w:lang w:eastAsia="es-ES"/>
-              </w:rPr>
-              <w:t>num, ), NO</w:t>
+            <w:proofErr w:type="spellStart"/>
+            <w:r>
+              <w:rPr>
+                <w:rFonts w:ascii="Calibri" w:eastAsia="Times New Roman" w:hAnsi="Calibri" w:cs="Calibri"/>
+                <w:b/>
+                <w:bCs/>
+                <w:color w:val="000000"/>
+                <w:lang w:eastAsia="es-ES"/>
+              </w:rPr>
+              <w:t>num</w:t>
+            </w:r>
+            <w:proofErr w:type="spellEnd"/>
+            <w:r>
+              <w:rPr>
+                <w:rFonts w:ascii="Calibri" w:eastAsia="Times New Roman" w:hAnsi="Calibri" w:cs="Calibri"/>
+                <w:b/>
+                <w:bCs/>
+                <w:color w:val="000000"/>
+                <w:lang w:eastAsia="es-ES"/>
+              </w:rPr>
+              <w:t xml:space="preserve">, </w:t>
+            </w:r>
+            <w:r>
+              <w:rPr>
+                <w:rFonts w:ascii="Calibri" w:eastAsia="Times New Roman" w:hAnsi="Calibri" w:cs="Calibri"/>
+                <w:b/>
+                <w:bCs/>
+                <w:color w:val="000000"/>
+                <w:lang w:eastAsia="es-ES"/>
+              </w:rPr>
+              <w:t>(</w:t>
+            </w:r>
+            <w:r>
+              <w:rPr>
+                <w:rFonts w:ascii="Calibri" w:eastAsia="Times New Roman" w:hAnsi="Calibri" w:cs="Calibri"/>
+                <w:b/>
+                <w:bCs/>
+                <w:color w:val="000000"/>
+                <w:lang w:eastAsia="es-ES"/>
+              </w:rPr>
+              <w:t>, NO</w:t>
             </w:r>
           </w:p>
         </w:tc>
@@ -8266,8 +8322,6 @@
               </w:rPr>
               <w:t>(</w:t>
             </w:r>
-            <w:bookmarkStart w:id="0" w:name="_GoBack"/>
-            <w:bookmarkEnd w:id="0"/>
             <w:r>
               <w:rPr>
                 <w:rFonts w:ascii="Calibri" w:eastAsia="Times New Roman" w:hAnsi="Calibri" w:cs="Calibri"/>

</xml_diff>

<commit_message>
Terminado el método intruccion() de anasint
</commit_message>
<xml_diff>
--- a/Primeros.docx
+++ b/Primeros.docx
@@ -2,749 +2,6 @@
 <file path=word/document.xml><?xml version="1.0" encoding="utf-8"?>
 <w:document xmlns:wpc="http://schemas.microsoft.com/office/word/2010/wordprocessingCanvas" xmlns:cx="http://schemas.microsoft.com/office/drawing/2014/chartex" xmlns:cx1="http://schemas.microsoft.com/office/drawing/2015/9/8/chartex" xmlns:mc="http://schemas.openxmlformats.org/markup-compatibility/2006" xmlns:o="urn:schemas-microsoft-com:office:office" xmlns:r="http://schemas.openxmlformats.org/officeDocument/2006/relationships" xmlns:m="http://schemas.openxmlformats.org/officeDocument/2006/math" xmlns:v="urn:schemas-microsoft-com:vml" xmlns:wp14="http://schemas.microsoft.com/office/word/2010/wordprocessingDrawing" xmlns:wp="http://schemas.openxmlformats.org/drawingml/2006/wordprocessingDrawing" xmlns:w10="urn:schemas-microsoft-com:office:word" xmlns:w="http://schemas.openxmlformats.org/wordprocessingml/2006/main" xmlns:w14="http://schemas.microsoft.com/office/word/2010/wordml" xmlns:w15="http://schemas.microsoft.com/office/word/2012/wordml" xmlns:w16se="http://schemas.microsoft.com/office/word/2015/wordml/symex" xmlns:wpg="http://schemas.microsoft.com/office/word/2010/wordprocessingGroup" xmlns:wpi="http://schemas.microsoft.com/office/word/2010/wordprocessingInk" xmlns:wne="http://schemas.microsoft.com/office/word/2006/wordml" xmlns:wps="http://schemas.microsoft.com/office/word/2010/wordprocessingShape" mc:Ignorable="w14 w15 w16se wp14">
   <w:body>
-    <w:p>
-      <w:pPr>
-        <w:numPr>
-          <w:ilvl w:val="0"/>
-          <w:numId w:val="1"/>
-        </w:numPr>
-        <w:spacing w:after="0" w:line="240" w:lineRule="auto"/>
-        <w:textAlignment w:val="baseline"/>
-        <w:rPr>
-          <w:rFonts w:ascii="Calibri" w:eastAsia="Times New Roman" w:hAnsi="Calibri" w:cs="Calibri"/>
-          <w:color w:val="000000"/>
-          <w:lang w:eastAsia="es-ES"/>
-        </w:rPr>
-      </w:pPr>
-      <w:r>
-        <w:rPr>
-          <w:rFonts w:ascii="Calibri" w:eastAsia="Times New Roman" w:hAnsi="Calibri" w:cs="Calibri"/>
-          <w:b/>
-          <w:bCs/>
-          <w:color w:val="000000"/>
-          <w:lang w:eastAsia="es-ES"/>
-        </w:rPr>
-        <w:t>&lt;Programa&gt;</w:t>
-      </w:r>
-      <w:r>
-        <w:rPr>
-          <w:rFonts w:ascii="Calibri" w:eastAsia="Times New Roman" w:hAnsi="Calibri" w:cs="Calibri"/>
-          <w:color w:val="000000"/>
-          <w:lang w:eastAsia="es-ES"/>
-        </w:rPr>
-        <w:t xml:space="preserve"> → PROGRAMA </w:t>
-      </w:r>
-      <w:proofErr w:type="gramStart"/>
-      <w:r>
-        <w:rPr>
-          <w:rFonts w:ascii="Calibri" w:eastAsia="Times New Roman" w:hAnsi="Calibri" w:cs="Calibri"/>
-          <w:color w:val="000000"/>
-          <w:lang w:eastAsia="es-ES"/>
-        </w:rPr>
-        <w:t>id ;</w:t>
-      </w:r>
-      <w:proofErr w:type="gramEnd"/>
-      <w:r>
-        <w:rPr>
-          <w:rFonts w:ascii="Calibri" w:eastAsia="Times New Roman" w:hAnsi="Calibri" w:cs="Calibri"/>
-          <w:color w:val="000000"/>
-          <w:lang w:eastAsia="es-ES"/>
-        </w:rPr>
-        <w:t xml:space="preserve"> &lt;</w:t>
-      </w:r>
-      <w:proofErr w:type="spellStart"/>
-      <w:r>
-        <w:rPr>
-          <w:rFonts w:ascii="Calibri" w:eastAsia="Times New Roman" w:hAnsi="Calibri" w:cs="Calibri"/>
-          <w:color w:val="000000"/>
-          <w:lang w:eastAsia="es-ES"/>
-        </w:rPr>
-        <w:t>decl_var</w:t>
-      </w:r>
-      <w:proofErr w:type="spellEnd"/>
-      <w:r>
-        <w:rPr>
-          <w:rFonts w:ascii="Calibri" w:eastAsia="Times New Roman" w:hAnsi="Calibri" w:cs="Calibri"/>
-          <w:color w:val="000000"/>
-          <w:lang w:eastAsia="es-ES"/>
-        </w:rPr>
-        <w:t xml:space="preserve">&gt; &lt;instrucciones&gt; . </w:t>
-      </w:r>
-      <w:r>
-        <w:rPr>
-          <w:rFonts w:ascii="Calibri" w:eastAsia="Times New Roman" w:hAnsi="Calibri" w:cs="Calibri"/>
-          <w:color w:val="000000"/>
-          <w:lang w:eastAsia="es-ES"/>
-        </w:rPr>
-        <w:tab/>
-      </w:r>
-      <w:r>
-        <w:rPr>
-          <w:rFonts w:ascii="Calibri" w:eastAsia="Times New Roman" w:hAnsi="Calibri" w:cs="Calibri"/>
-          <w:color w:val="000000"/>
-          <w:lang w:eastAsia="es-ES"/>
-        </w:rPr>
-        <w:tab/>
-        <w:t>{PROGRAMA}</w:t>
-      </w:r>
-    </w:p>
-    <w:p>
-      <w:pPr>
-        <w:numPr>
-          <w:ilvl w:val="0"/>
-          <w:numId w:val="1"/>
-        </w:numPr>
-        <w:spacing w:after="0" w:line="240" w:lineRule="auto"/>
-        <w:textAlignment w:val="baseline"/>
-        <w:rPr>
-          <w:rFonts w:ascii="Calibri" w:eastAsia="Times New Roman" w:hAnsi="Calibri" w:cs="Calibri"/>
-          <w:color w:val="000000"/>
-          <w:lang w:eastAsia="es-ES"/>
-        </w:rPr>
-      </w:pPr>
-      <w:r>
-        <w:rPr>
-          <w:rFonts w:ascii="Calibri" w:eastAsia="Times New Roman" w:hAnsi="Calibri" w:cs="Calibri"/>
-          <w:b/>
-          <w:bCs/>
-          <w:color w:val="000000"/>
-          <w:lang w:eastAsia="es-ES"/>
-        </w:rPr>
-        <w:t>&lt;</w:t>
-      </w:r>
-      <w:proofErr w:type="spellStart"/>
-      <w:r>
-        <w:rPr>
-          <w:rFonts w:ascii="Calibri" w:eastAsia="Times New Roman" w:hAnsi="Calibri" w:cs="Calibri"/>
-          <w:b/>
-          <w:bCs/>
-          <w:color w:val="000000"/>
-          <w:lang w:eastAsia="es-ES"/>
-        </w:rPr>
-        <w:t>decl_var</w:t>
-      </w:r>
-      <w:proofErr w:type="spellEnd"/>
-      <w:r>
-        <w:rPr>
-          <w:rFonts w:ascii="Calibri" w:eastAsia="Times New Roman" w:hAnsi="Calibri" w:cs="Calibri"/>
-          <w:b/>
-          <w:bCs/>
-          <w:color w:val="000000"/>
-          <w:lang w:eastAsia="es-ES"/>
-        </w:rPr>
-        <w:t>&gt;</w:t>
-      </w:r>
-      <w:r>
-        <w:rPr>
-          <w:rFonts w:ascii="Calibri" w:eastAsia="Times New Roman" w:hAnsi="Calibri" w:cs="Calibri"/>
-          <w:color w:val="000000"/>
-          <w:lang w:eastAsia="es-ES"/>
-        </w:rPr>
-        <w:t xml:space="preserve"> → VAR &lt;</w:t>
-      </w:r>
-      <w:proofErr w:type="spellStart"/>
-      <w:r>
-        <w:rPr>
-          <w:rFonts w:ascii="Calibri" w:eastAsia="Times New Roman" w:hAnsi="Calibri" w:cs="Calibri"/>
-          <w:color w:val="000000"/>
-          <w:lang w:eastAsia="es-ES"/>
-        </w:rPr>
-        <w:t>l</w:t>
-      </w:r>
-      <w:r>
-        <w:rPr>
-          <w:rFonts w:ascii="Calibri" w:eastAsia="Times New Roman" w:hAnsi="Calibri" w:cs="Calibri"/>
-          <w:color w:val="000000"/>
-          <w:lang w:eastAsia="es-ES"/>
-        </w:rPr>
-        <w:t>ista_id</w:t>
-      </w:r>
-      <w:proofErr w:type="spellEnd"/>
-      <w:proofErr w:type="gramStart"/>
-      <w:r>
-        <w:rPr>
-          <w:rFonts w:ascii="Calibri" w:eastAsia="Times New Roman" w:hAnsi="Calibri" w:cs="Calibri"/>
-          <w:color w:val="000000"/>
-          <w:lang w:eastAsia="es-ES"/>
-        </w:rPr>
-        <w:t>&gt; :</w:t>
-      </w:r>
-      <w:proofErr w:type="gramEnd"/>
-      <w:r>
-        <w:rPr>
-          <w:rFonts w:ascii="Calibri" w:eastAsia="Times New Roman" w:hAnsi="Calibri" w:cs="Calibri"/>
-          <w:color w:val="000000"/>
-          <w:lang w:eastAsia="es-ES"/>
-        </w:rPr>
-        <w:t xml:space="preserve"> &lt;tipo&gt; ; &lt;</w:t>
-      </w:r>
-      <w:proofErr w:type="spellStart"/>
-      <w:r>
-        <w:rPr>
-          <w:rFonts w:ascii="Calibri" w:eastAsia="Times New Roman" w:hAnsi="Calibri" w:cs="Calibri"/>
-          <w:color w:val="000000"/>
-          <w:lang w:eastAsia="es-ES"/>
-        </w:rPr>
-        <w:t>decl_v</w:t>
-      </w:r>
-      <w:proofErr w:type="spellEnd"/>
-      <w:r>
-        <w:rPr>
-          <w:rFonts w:ascii="Calibri" w:eastAsia="Times New Roman" w:hAnsi="Calibri" w:cs="Calibri"/>
-          <w:color w:val="000000"/>
-          <w:lang w:eastAsia="es-ES"/>
-        </w:rPr>
-        <w:t>&gt;</w:t>
-      </w:r>
-      <w:r>
-        <w:rPr>
-          <w:rFonts w:ascii="Calibri" w:eastAsia="Times New Roman" w:hAnsi="Calibri" w:cs="Calibri"/>
-          <w:color w:val="000000"/>
-          <w:lang w:eastAsia="es-ES"/>
-        </w:rPr>
-        <w:tab/>
-      </w:r>
-      <w:r>
-        <w:rPr>
-          <w:rFonts w:ascii="Calibri" w:eastAsia="Times New Roman" w:hAnsi="Calibri" w:cs="Calibri"/>
-          <w:color w:val="000000"/>
-          <w:lang w:eastAsia="es-ES"/>
-        </w:rPr>
-        <w:tab/>
-      </w:r>
-      <w:r>
-        <w:rPr>
-          <w:rFonts w:ascii="Calibri" w:eastAsia="Times New Roman" w:hAnsi="Calibri" w:cs="Calibri"/>
-          <w:color w:val="000000"/>
-          <w:lang w:eastAsia="es-ES"/>
-        </w:rPr>
-        <w:tab/>
-      </w:r>
-      <w:r>
-        <w:rPr>
-          <w:rFonts w:ascii="Calibri" w:eastAsia="Times New Roman" w:hAnsi="Calibri" w:cs="Calibri"/>
-          <w:color w:val="000000"/>
-          <w:lang w:eastAsia="es-ES"/>
-        </w:rPr>
-        <w:t>{VAR}</w:t>
-      </w:r>
-    </w:p>
-    <w:p>
-      <w:pPr>
-        <w:numPr>
-          <w:ilvl w:val="0"/>
-          <w:numId w:val="1"/>
-        </w:numPr>
-        <w:spacing w:after="0" w:line="240" w:lineRule="auto"/>
-        <w:textAlignment w:val="baseline"/>
-        <w:rPr>
-          <w:rFonts w:ascii="Calibri" w:eastAsia="Times New Roman" w:hAnsi="Calibri" w:cs="Calibri"/>
-          <w:color w:val="000000"/>
-          <w:lang w:eastAsia="es-ES"/>
-        </w:rPr>
-      </w:pPr>
-      <w:r>
-        <w:rPr>
-          <w:rFonts w:ascii="Calibri" w:eastAsia="Times New Roman" w:hAnsi="Calibri" w:cs="Calibri"/>
-          <w:b/>
-          <w:bCs/>
-          <w:color w:val="000000"/>
-          <w:lang w:eastAsia="es-ES"/>
-        </w:rPr>
-        <w:t>&lt;</w:t>
-      </w:r>
-      <w:proofErr w:type="spellStart"/>
-      <w:r>
-        <w:rPr>
-          <w:rFonts w:ascii="Calibri" w:eastAsia="Times New Roman" w:hAnsi="Calibri" w:cs="Calibri"/>
-          <w:b/>
-          <w:bCs/>
-          <w:color w:val="000000"/>
-          <w:lang w:eastAsia="es-ES"/>
-        </w:rPr>
-        <w:t>decl_var</w:t>
-      </w:r>
-      <w:proofErr w:type="spellEnd"/>
-      <w:r>
-        <w:rPr>
-          <w:rFonts w:ascii="Calibri" w:eastAsia="Times New Roman" w:hAnsi="Calibri" w:cs="Calibri"/>
-          <w:b/>
-          <w:bCs/>
-          <w:color w:val="000000"/>
-          <w:lang w:eastAsia="es-ES"/>
-        </w:rPr>
-        <w:t>&gt;</w:t>
-      </w:r>
-      <w:r>
-        <w:rPr>
-          <w:rFonts w:ascii="Calibri" w:eastAsia="Times New Roman" w:hAnsi="Calibri" w:cs="Calibri"/>
-          <w:color w:val="000000"/>
-          <w:lang w:eastAsia="es-ES"/>
-        </w:rPr>
-        <w:t xml:space="preserve"> → λ</w:t>
-      </w:r>
-      <w:r>
-        <w:rPr>
-          <w:rFonts w:ascii="Calibri" w:eastAsia="Times New Roman" w:hAnsi="Calibri" w:cs="Calibri"/>
-          <w:color w:val="000000"/>
-          <w:lang w:eastAsia="es-ES"/>
-        </w:rPr>
-        <w:tab/>
-      </w:r>
-      <w:r>
-        <w:rPr>
-          <w:rFonts w:ascii="Calibri" w:eastAsia="Times New Roman" w:hAnsi="Calibri" w:cs="Calibri"/>
-          <w:color w:val="000000"/>
-          <w:lang w:eastAsia="es-ES"/>
-        </w:rPr>
-        <w:tab/>
-      </w:r>
-      <w:r>
-        <w:rPr>
-          <w:rFonts w:ascii="Calibri" w:eastAsia="Times New Roman" w:hAnsi="Calibri" w:cs="Calibri"/>
-          <w:color w:val="000000"/>
-          <w:lang w:eastAsia="es-ES"/>
-        </w:rPr>
-        <w:tab/>
-      </w:r>
-      <w:r>
-        <w:rPr>
-          <w:rFonts w:ascii="Calibri" w:eastAsia="Times New Roman" w:hAnsi="Calibri" w:cs="Calibri"/>
-          <w:color w:val="000000"/>
-          <w:lang w:eastAsia="es-ES"/>
-        </w:rPr>
-        <w:tab/>
-      </w:r>
-      <w:r>
-        <w:rPr>
-          <w:rFonts w:ascii="Calibri" w:eastAsia="Times New Roman" w:hAnsi="Calibri" w:cs="Calibri"/>
-          <w:color w:val="000000"/>
-          <w:lang w:eastAsia="es-ES"/>
-        </w:rPr>
-        <w:tab/>
-      </w:r>
-      <w:r>
-        <w:rPr>
-          <w:rFonts w:ascii="Calibri" w:eastAsia="Times New Roman" w:hAnsi="Calibri" w:cs="Calibri"/>
-          <w:color w:val="000000"/>
-          <w:lang w:eastAsia="es-ES"/>
-        </w:rPr>
-        <w:tab/>
-      </w:r>
-      <w:r>
-        <w:rPr>
-          <w:rFonts w:ascii="Calibri" w:eastAsia="Times New Roman" w:hAnsi="Calibri" w:cs="Calibri"/>
-          <w:color w:val="000000"/>
-          <w:lang w:eastAsia="es-ES"/>
-        </w:rPr>
-        <w:tab/>
-      </w:r>
-      <w:r>
-        <w:rPr>
-          <w:rFonts w:ascii="Calibri" w:eastAsia="Times New Roman" w:hAnsi="Calibri" w:cs="Calibri"/>
-          <w:color w:val="000000"/>
-          <w:lang w:eastAsia="es-ES"/>
-        </w:rPr>
-        <w:tab/>
-        <w:t xml:space="preserve">{} </w:t>
-      </w:r>
-      <w:r>
-        <w:rPr>
-          <w:rFonts w:ascii="Calibri" w:eastAsia="Times New Roman" w:hAnsi="Calibri" w:cs="Calibri"/>
-          <w:b/>
-          <w:bCs/>
-          <w:color w:val="000000"/>
-          <w:lang w:eastAsia="es-ES"/>
-        </w:rPr>
-        <w:t>ANULABLE</w:t>
-      </w:r>
-    </w:p>
-    <w:p>
-      <w:pPr>
-        <w:numPr>
-          <w:ilvl w:val="0"/>
-          <w:numId w:val="1"/>
-        </w:numPr>
-        <w:spacing w:after="0" w:line="240" w:lineRule="auto"/>
-        <w:textAlignment w:val="baseline"/>
-        <w:rPr>
-          <w:rFonts w:ascii="Calibri" w:eastAsia="Times New Roman" w:hAnsi="Calibri" w:cs="Calibri"/>
-          <w:color w:val="000000"/>
-          <w:lang w:eastAsia="es-ES"/>
-        </w:rPr>
-      </w:pPr>
-      <w:r>
-        <w:rPr>
-          <w:rFonts w:ascii="Calibri" w:eastAsia="Times New Roman" w:hAnsi="Calibri" w:cs="Calibri"/>
-          <w:b/>
-          <w:bCs/>
-          <w:color w:val="000000"/>
-          <w:lang w:eastAsia="es-ES"/>
-        </w:rPr>
-        <w:t>&lt;</w:t>
-      </w:r>
-      <w:proofErr w:type="spellStart"/>
-      <w:r>
-        <w:rPr>
-          <w:rFonts w:ascii="Calibri" w:eastAsia="Times New Roman" w:hAnsi="Calibri" w:cs="Calibri"/>
-          <w:b/>
-          <w:bCs/>
-          <w:color w:val="000000"/>
-          <w:lang w:eastAsia="es-ES"/>
-        </w:rPr>
-        <w:t>decl_v</w:t>
-      </w:r>
-      <w:proofErr w:type="spellEnd"/>
-      <w:r>
-        <w:rPr>
-          <w:rFonts w:ascii="Calibri" w:eastAsia="Times New Roman" w:hAnsi="Calibri" w:cs="Calibri"/>
-          <w:b/>
-          <w:bCs/>
-          <w:color w:val="000000"/>
-          <w:lang w:eastAsia="es-ES"/>
-        </w:rPr>
-        <w:t>&gt;</w:t>
-      </w:r>
-      <w:r>
-        <w:rPr>
-          <w:rFonts w:ascii="Calibri" w:eastAsia="Times New Roman" w:hAnsi="Calibri" w:cs="Calibri"/>
-          <w:color w:val="000000"/>
-          <w:lang w:eastAsia="es-ES"/>
-        </w:rPr>
-        <w:t xml:space="preserve"> → &lt;</w:t>
-      </w:r>
-      <w:proofErr w:type="spellStart"/>
-      <w:r>
-        <w:rPr>
-          <w:rFonts w:ascii="Calibri" w:eastAsia="Times New Roman" w:hAnsi="Calibri" w:cs="Calibri"/>
-          <w:color w:val="000000"/>
-          <w:lang w:eastAsia="es-ES"/>
-        </w:rPr>
-        <w:t>lista_id</w:t>
-      </w:r>
-      <w:proofErr w:type="spellEnd"/>
-      <w:proofErr w:type="gramStart"/>
-      <w:r>
-        <w:rPr>
-          <w:rFonts w:ascii="Calibri" w:eastAsia="Times New Roman" w:hAnsi="Calibri" w:cs="Calibri"/>
-          <w:color w:val="000000"/>
-          <w:lang w:eastAsia="es-ES"/>
-        </w:rPr>
-        <w:t>&gt; :</w:t>
-      </w:r>
-      <w:proofErr w:type="gramEnd"/>
-      <w:r>
-        <w:rPr>
-          <w:rFonts w:ascii="Calibri" w:eastAsia="Times New Roman" w:hAnsi="Calibri" w:cs="Calibri"/>
-          <w:color w:val="000000"/>
-          <w:lang w:eastAsia="es-ES"/>
-        </w:rPr>
-        <w:t xml:space="preserve"> &lt;tipo&gt; ; &lt;</w:t>
-      </w:r>
-      <w:proofErr w:type="spellStart"/>
-      <w:r>
-        <w:rPr>
-          <w:rFonts w:ascii="Calibri" w:eastAsia="Times New Roman" w:hAnsi="Calibri" w:cs="Calibri"/>
-          <w:color w:val="000000"/>
-          <w:lang w:eastAsia="es-ES"/>
-        </w:rPr>
-        <w:t>decl_v</w:t>
-      </w:r>
-      <w:proofErr w:type="spellEnd"/>
-      <w:r>
-        <w:rPr>
-          <w:rFonts w:ascii="Calibri" w:eastAsia="Times New Roman" w:hAnsi="Calibri" w:cs="Calibri"/>
-          <w:color w:val="000000"/>
-          <w:lang w:eastAsia="es-ES"/>
-        </w:rPr>
-        <w:t>&gt;</w:t>
-      </w:r>
-      <w:r>
-        <w:rPr>
-          <w:rFonts w:ascii="Calibri" w:eastAsia="Times New Roman" w:hAnsi="Calibri" w:cs="Calibri"/>
-          <w:color w:val="000000"/>
-          <w:lang w:eastAsia="es-ES"/>
-        </w:rPr>
-        <w:tab/>
-      </w:r>
-      <w:r>
-        <w:rPr>
-          <w:rFonts w:ascii="Calibri" w:eastAsia="Times New Roman" w:hAnsi="Calibri" w:cs="Calibri"/>
-          <w:color w:val="000000"/>
-          <w:lang w:eastAsia="es-ES"/>
-        </w:rPr>
-        <w:tab/>
-      </w:r>
-      <w:r>
-        <w:rPr>
-          <w:rFonts w:ascii="Calibri" w:eastAsia="Times New Roman" w:hAnsi="Calibri" w:cs="Calibri"/>
-          <w:color w:val="000000"/>
-          <w:lang w:eastAsia="es-ES"/>
-        </w:rPr>
-        <w:tab/>
-      </w:r>
-      <w:r>
-        <w:rPr>
-          <w:rFonts w:ascii="Calibri" w:eastAsia="Times New Roman" w:hAnsi="Calibri" w:cs="Calibri"/>
-          <w:color w:val="000000"/>
-          <w:lang w:eastAsia="es-ES"/>
-        </w:rPr>
-        <w:tab/>
-        <w:t>{id}</w:t>
-      </w:r>
-    </w:p>
-    <w:p>
-      <w:pPr>
-        <w:numPr>
-          <w:ilvl w:val="0"/>
-          <w:numId w:val="1"/>
-        </w:numPr>
-        <w:spacing w:after="0" w:line="240" w:lineRule="auto"/>
-        <w:textAlignment w:val="baseline"/>
-        <w:rPr>
-          <w:rFonts w:ascii="Calibri" w:eastAsia="Times New Roman" w:hAnsi="Calibri" w:cs="Calibri"/>
-          <w:color w:val="000000"/>
-          <w:lang w:eastAsia="es-ES"/>
-        </w:rPr>
-      </w:pPr>
-      <w:r>
-        <w:rPr>
-          <w:rFonts w:ascii="Calibri" w:eastAsia="Times New Roman" w:hAnsi="Calibri" w:cs="Calibri"/>
-          <w:b/>
-          <w:bCs/>
-          <w:color w:val="000000"/>
-          <w:lang w:eastAsia="es-ES"/>
-        </w:rPr>
-        <w:t>&lt;</w:t>
-      </w:r>
-      <w:proofErr w:type="spellStart"/>
-      <w:r>
-        <w:rPr>
-          <w:rFonts w:ascii="Calibri" w:eastAsia="Times New Roman" w:hAnsi="Calibri" w:cs="Calibri"/>
-          <w:b/>
-          <w:bCs/>
-          <w:color w:val="000000"/>
-          <w:lang w:eastAsia="es-ES"/>
-        </w:rPr>
-        <w:t>decl_v</w:t>
-      </w:r>
-      <w:proofErr w:type="spellEnd"/>
-      <w:r>
-        <w:rPr>
-          <w:rFonts w:ascii="Calibri" w:eastAsia="Times New Roman" w:hAnsi="Calibri" w:cs="Calibri"/>
-          <w:b/>
-          <w:bCs/>
-          <w:color w:val="000000"/>
-          <w:lang w:eastAsia="es-ES"/>
-        </w:rPr>
-        <w:t>&gt;</w:t>
-      </w:r>
-      <w:r>
-        <w:rPr>
-          <w:rFonts w:ascii="Calibri" w:eastAsia="Times New Roman" w:hAnsi="Calibri" w:cs="Calibri"/>
-          <w:color w:val="000000"/>
-          <w:lang w:eastAsia="es-ES"/>
-        </w:rPr>
-        <w:t xml:space="preserve"> → λ</w:t>
-      </w:r>
-      <w:r>
-        <w:rPr>
-          <w:rFonts w:ascii="Calibri" w:eastAsia="Times New Roman" w:hAnsi="Calibri" w:cs="Calibri"/>
-          <w:color w:val="000000"/>
-          <w:lang w:eastAsia="es-ES"/>
-        </w:rPr>
-        <w:tab/>
-      </w:r>
-      <w:r>
-        <w:rPr>
-          <w:rFonts w:ascii="Calibri" w:eastAsia="Times New Roman" w:hAnsi="Calibri" w:cs="Calibri"/>
-          <w:color w:val="000000"/>
-          <w:lang w:eastAsia="es-ES"/>
-        </w:rPr>
-        <w:tab/>
-      </w:r>
-      <w:r>
-        <w:rPr>
-          <w:rFonts w:ascii="Calibri" w:eastAsia="Times New Roman" w:hAnsi="Calibri" w:cs="Calibri"/>
-          <w:color w:val="000000"/>
-          <w:lang w:eastAsia="es-ES"/>
-        </w:rPr>
-        <w:tab/>
-      </w:r>
-      <w:r>
-        <w:rPr>
-          <w:rFonts w:ascii="Calibri" w:eastAsia="Times New Roman" w:hAnsi="Calibri" w:cs="Calibri"/>
-          <w:color w:val="000000"/>
-          <w:lang w:eastAsia="es-ES"/>
-        </w:rPr>
-        <w:tab/>
-      </w:r>
-      <w:r>
-        <w:rPr>
-          <w:rFonts w:ascii="Calibri" w:eastAsia="Times New Roman" w:hAnsi="Calibri" w:cs="Calibri"/>
-          <w:color w:val="000000"/>
-          <w:lang w:eastAsia="es-ES"/>
-        </w:rPr>
-        <w:tab/>
-      </w:r>
-      <w:r>
-        <w:rPr>
-          <w:rFonts w:ascii="Calibri" w:eastAsia="Times New Roman" w:hAnsi="Calibri" w:cs="Calibri"/>
-          <w:color w:val="000000"/>
-          <w:lang w:eastAsia="es-ES"/>
-        </w:rPr>
-        <w:tab/>
-      </w:r>
-      <w:r>
-        <w:rPr>
-          <w:rFonts w:ascii="Calibri" w:eastAsia="Times New Roman" w:hAnsi="Calibri" w:cs="Calibri"/>
-          <w:color w:val="000000"/>
-          <w:lang w:eastAsia="es-ES"/>
-        </w:rPr>
-        <w:tab/>
-      </w:r>
-      <w:r>
-        <w:rPr>
-          <w:rFonts w:ascii="Calibri" w:eastAsia="Times New Roman" w:hAnsi="Calibri" w:cs="Calibri"/>
-          <w:color w:val="000000"/>
-          <w:lang w:eastAsia="es-ES"/>
-        </w:rPr>
-        <w:tab/>
-        <w:t xml:space="preserve">{} </w:t>
-      </w:r>
-      <w:r>
-        <w:rPr>
-          <w:rFonts w:ascii="Calibri" w:eastAsia="Times New Roman" w:hAnsi="Calibri" w:cs="Calibri"/>
-          <w:b/>
-          <w:bCs/>
-          <w:color w:val="000000"/>
-          <w:lang w:eastAsia="es-ES"/>
-        </w:rPr>
-        <w:t>ANULABLE</w:t>
-      </w:r>
-    </w:p>
-    <w:p>
-      <w:pPr>
-        <w:numPr>
-          <w:ilvl w:val="0"/>
-          <w:numId w:val="1"/>
-        </w:numPr>
-        <w:spacing w:after="0" w:line="240" w:lineRule="auto"/>
-        <w:textAlignment w:val="baseline"/>
-        <w:rPr>
-          <w:rFonts w:ascii="Calibri" w:eastAsia="Times New Roman" w:hAnsi="Calibri" w:cs="Calibri"/>
-          <w:color w:val="000000"/>
-          <w:lang w:eastAsia="es-ES"/>
-        </w:rPr>
-      </w:pPr>
-      <w:r>
-        <w:rPr>
-          <w:rFonts w:ascii="Calibri" w:eastAsia="Times New Roman" w:hAnsi="Calibri" w:cs="Calibri"/>
-          <w:b/>
-          <w:bCs/>
-          <w:color w:val="000000"/>
-          <w:lang w:eastAsia="es-ES"/>
-        </w:rPr>
-        <w:t>&lt;</w:t>
-      </w:r>
-      <w:proofErr w:type="spellStart"/>
-      <w:r>
-        <w:rPr>
-          <w:rFonts w:ascii="Calibri" w:eastAsia="Times New Roman" w:hAnsi="Calibri" w:cs="Calibri"/>
-          <w:b/>
-          <w:bCs/>
-          <w:color w:val="000000"/>
-          <w:lang w:eastAsia="es-ES"/>
-        </w:rPr>
-        <w:t>lista_id</w:t>
-      </w:r>
-      <w:proofErr w:type="spellEnd"/>
-      <w:r>
-        <w:rPr>
-          <w:rFonts w:ascii="Calibri" w:eastAsia="Times New Roman" w:hAnsi="Calibri" w:cs="Calibri"/>
-          <w:b/>
-          <w:bCs/>
-          <w:color w:val="000000"/>
-          <w:lang w:eastAsia="es-ES"/>
-        </w:rPr>
-        <w:t>&gt;</w:t>
-      </w:r>
-      <w:r>
-        <w:rPr>
-          <w:rFonts w:ascii="Calibri" w:eastAsia="Times New Roman" w:hAnsi="Calibri" w:cs="Calibri"/>
-          <w:color w:val="000000"/>
-          <w:lang w:eastAsia="es-ES"/>
-        </w:rPr>
-        <w:t xml:space="preserve"> → id &lt;</w:t>
-      </w:r>
-      <w:proofErr w:type="spellStart"/>
-      <w:r>
-        <w:rPr>
-          <w:rFonts w:ascii="Calibri" w:eastAsia="Times New Roman" w:hAnsi="Calibri" w:cs="Calibri"/>
-          <w:color w:val="000000"/>
-          <w:lang w:eastAsia="es-ES"/>
-        </w:rPr>
-        <w:t>resto_listaid</w:t>
-      </w:r>
-      <w:proofErr w:type="spellEnd"/>
-      <w:r>
-        <w:rPr>
-          <w:rFonts w:ascii="Calibri" w:eastAsia="Times New Roman" w:hAnsi="Calibri" w:cs="Calibri"/>
-          <w:color w:val="000000"/>
-          <w:lang w:eastAsia="es-ES"/>
-        </w:rPr>
-        <w:t>&gt;</w:t>
-      </w:r>
-      <w:r>
-        <w:rPr>
-          <w:rFonts w:ascii="Calibri" w:eastAsia="Times New Roman" w:hAnsi="Calibri" w:cs="Calibri"/>
-          <w:color w:val="000000"/>
-          <w:lang w:eastAsia="es-ES"/>
-        </w:rPr>
-        <w:tab/>
-      </w:r>
-      <w:r>
-        <w:rPr>
-          <w:rFonts w:ascii="Calibri" w:eastAsia="Times New Roman" w:hAnsi="Calibri" w:cs="Calibri"/>
-          <w:color w:val="000000"/>
-          <w:lang w:eastAsia="es-ES"/>
-        </w:rPr>
-        <w:tab/>
-      </w:r>
-      <w:r>
-        <w:rPr>
-          <w:rFonts w:ascii="Calibri" w:eastAsia="Times New Roman" w:hAnsi="Calibri" w:cs="Calibri"/>
-          <w:color w:val="000000"/>
-          <w:lang w:eastAsia="es-ES"/>
-        </w:rPr>
-        <w:tab/>
-      </w:r>
-      <w:r>
-        <w:rPr>
-          <w:rFonts w:ascii="Calibri" w:eastAsia="Times New Roman" w:hAnsi="Calibri" w:cs="Calibri"/>
-          <w:color w:val="000000"/>
-          <w:lang w:eastAsia="es-ES"/>
-        </w:rPr>
-        <w:tab/>
-      </w:r>
-      <w:r>
-        <w:rPr>
-          <w:rFonts w:ascii="Calibri" w:eastAsia="Times New Roman" w:hAnsi="Calibri" w:cs="Calibri"/>
-          <w:color w:val="000000"/>
-          <w:lang w:eastAsia="es-ES"/>
-        </w:rPr>
-        <w:tab/>
-      </w:r>
-      <w:r>
-        <w:rPr>
-          <w:rFonts w:ascii="Calibri" w:eastAsia="Times New Roman" w:hAnsi="Calibri" w:cs="Calibri"/>
-          <w:color w:val="000000"/>
-          <w:lang w:eastAsia="es-ES"/>
-        </w:rPr>
-        <w:tab/>
-        <w:t>{id}</w:t>
-      </w:r>
-    </w:p>
     <w:p>
       <w:pPr>
         <w:numPr>
@@ -768,130 +25,68 @@
           <w:color w:val="000000"/>
           <w:lang w:eastAsia="es-ES"/>
         </w:rPr>
-        <w:t>&lt;</w:t>
+        <w:t>&lt;Programa&gt;</w:t>
+      </w:r>
+      <w:r>
+        <w:rPr>
+          <w:rFonts w:ascii="Calibri" w:eastAsia="Times New Roman" w:hAnsi="Calibri" w:cs="Calibri"/>
+          <w:color w:val="000000"/>
+          <w:lang w:eastAsia="es-ES"/>
+        </w:rPr>
+        <w:t xml:space="preserve"> → PROGRAMA </w:t>
+      </w:r>
+      <w:proofErr w:type="gramStart"/>
+      <w:r>
+        <w:rPr>
+          <w:rFonts w:ascii="Calibri" w:eastAsia="Times New Roman" w:hAnsi="Calibri" w:cs="Calibri"/>
+          <w:color w:val="000000"/>
+          <w:lang w:eastAsia="es-ES"/>
+        </w:rPr>
+        <w:t>id ;</w:t>
+      </w:r>
+      <w:proofErr w:type="gramEnd"/>
+      <w:r>
+        <w:rPr>
+          <w:rFonts w:ascii="Calibri" w:eastAsia="Times New Roman" w:hAnsi="Calibri" w:cs="Calibri"/>
+          <w:color w:val="000000"/>
+          <w:lang w:eastAsia="es-ES"/>
+        </w:rPr>
+        <w:t xml:space="preserve"> &lt;</w:t>
       </w:r>
       <w:proofErr w:type="spellStart"/>
       <w:r>
         <w:rPr>
           <w:rFonts w:ascii="Calibri" w:eastAsia="Times New Roman" w:hAnsi="Calibri" w:cs="Calibri"/>
-          <w:b/>
-          <w:bCs/>
-          <w:color w:val="000000"/>
-          <w:lang w:eastAsia="es-ES"/>
-        </w:rPr>
-        <w:t>resto_listaid</w:t>
+          <w:color w:val="000000"/>
+          <w:lang w:eastAsia="es-ES"/>
+        </w:rPr>
+        <w:t>decl_var</w:t>
       </w:r>
       <w:proofErr w:type="spellEnd"/>
       <w:r>
         <w:rPr>
           <w:rFonts w:ascii="Calibri" w:eastAsia="Times New Roman" w:hAnsi="Calibri" w:cs="Calibri"/>
-          <w:b/>
-          <w:bCs/>
-          <w:color w:val="000000"/>
-          <w:lang w:eastAsia="es-ES"/>
-        </w:rPr>
-        <w:t>&gt;</w:t>
-      </w:r>
-      <w:r>
-        <w:rPr>
-          <w:rFonts w:ascii="Calibri" w:eastAsia="Times New Roman" w:hAnsi="Calibri" w:cs="Calibri"/>
-          <w:color w:val="000000"/>
-          <w:lang w:eastAsia="es-ES"/>
-        </w:rPr>
-        <w:t xml:space="preserve"> </w:t>
-      </w:r>
-      <w:proofErr w:type="gramStart"/>
-      <w:r>
-        <w:rPr>
-          <w:rFonts w:ascii="Calibri" w:eastAsia="Times New Roman" w:hAnsi="Calibri" w:cs="Calibri"/>
-          <w:color w:val="000000"/>
-          <w:lang w:eastAsia="es-ES"/>
-        </w:rPr>
-        <w:t>→  ,</w:t>
-      </w:r>
-      <w:proofErr w:type="gramEnd"/>
-      <w:r>
-        <w:rPr>
-          <w:rFonts w:ascii="Calibri" w:eastAsia="Times New Roman" w:hAnsi="Calibri" w:cs="Calibri"/>
-          <w:color w:val="000000"/>
-          <w:lang w:eastAsia="es-ES"/>
-        </w:rPr>
-        <w:t xml:space="preserve"> &lt;</w:t>
-      </w:r>
-      <w:proofErr w:type="spellStart"/>
-      <w:r>
-        <w:rPr>
-          <w:rFonts w:ascii="Calibri" w:eastAsia="Times New Roman" w:hAnsi="Calibri" w:cs="Calibri"/>
-          <w:color w:val="000000"/>
-          <w:lang w:eastAsia="es-ES"/>
-        </w:rPr>
-        <w:t>lista_</w:t>
-      </w:r>
-      <w:r>
-        <w:rPr>
-          <w:rFonts w:ascii="Calibri" w:eastAsia="Times New Roman" w:hAnsi="Calibri" w:cs="Calibri"/>
-          <w:color w:val="000000"/>
-          <w:lang w:eastAsia="es-ES"/>
-        </w:rPr>
-        <w:t>id</w:t>
-      </w:r>
-      <w:proofErr w:type="spellEnd"/>
-      <w:r>
-        <w:rPr>
-          <w:rFonts w:ascii="Calibri" w:eastAsia="Times New Roman" w:hAnsi="Calibri" w:cs="Calibri"/>
-          <w:color w:val="000000"/>
-          <w:lang w:eastAsia="es-ES"/>
-        </w:rPr>
-        <w:t>&gt;</w:t>
-      </w:r>
-      <w:r>
-        <w:rPr>
-          <w:rFonts w:ascii="Calibri" w:eastAsia="Times New Roman" w:hAnsi="Calibri" w:cs="Calibri"/>
-          <w:color w:val="000000"/>
-          <w:lang w:eastAsia="es-ES"/>
-        </w:rPr>
-        <w:tab/>
-      </w:r>
-      <w:r>
-        <w:rPr>
-          <w:rFonts w:ascii="Calibri" w:eastAsia="Times New Roman" w:hAnsi="Calibri" w:cs="Calibri"/>
-          <w:color w:val="000000"/>
-          <w:lang w:eastAsia="es-ES"/>
-        </w:rPr>
-        <w:tab/>
-      </w:r>
-      <w:r>
-        <w:rPr>
-          <w:rFonts w:ascii="Calibri" w:eastAsia="Times New Roman" w:hAnsi="Calibri" w:cs="Calibri"/>
-          <w:color w:val="000000"/>
-          <w:lang w:eastAsia="es-ES"/>
-        </w:rPr>
-        <w:tab/>
-      </w:r>
-      <w:r>
-        <w:rPr>
-          <w:rFonts w:ascii="Calibri" w:eastAsia="Times New Roman" w:hAnsi="Calibri" w:cs="Calibri"/>
-          <w:color w:val="000000"/>
-          <w:lang w:eastAsia="es-ES"/>
-        </w:rPr>
-        <w:tab/>
-      </w:r>
-      <w:r>
-        <w:rPr>
-          <w:rFonts w:ascii="Calibri" w:eastAsia="Times New Roman" w:hAnsi="Calibri" w:cs="Calibri"/>
-          <w:color w:val="000000"/>
-          <w:lang w:eastAsia="es-ES"/>
-        </w:rPr>
-        <w:tab/>
-      </w:r>
-      <w:r>
-        <w:rPr>
-          <w:rFonts w:ascii="Calibri" w:eastAsia="Times New Roman" w:hAnsi="Calibri" w:cs="Calibri"/>
-          <w:color w:val="000000"/>
-          <w:lang w:eastAsia="es-ES"/>
-        </w:rPr>
-        <w:tab/>
-        <w:t>{,}</w:t>
+          <w:color w:val="000000"/>
+          <w:lang w:eastAsia="es-ES"/>
+        </w:rPr>
+        <w:t xml:space="preserve">&gt; &lt;instrucciones&gt; . </w:t>
+      </w:r>
+      <w:r>
+        <w:rPr>
+          <w:rFonts w:ascii="Calibri" w:eastAsia="Times New Roman" w:hAnsi="Calibri" w:cs="Calibri"/>
+          <w:color w:val="000000"/>
+          <w:lang w:eastAsia="es-ES"/>
+        </w:rPr>
+        <w:tab/>
+      </w:r>
+      <w:r>
+        <w:rPr>
+          <w:rFonts w:ascii="Calibri" w:eastAsia="Times New Roman" w:hAnsi="Calibri" w:cs="Calibri"/>
+          <w:color w:val="000000"/>
+          <w:lang w:eastAsia="es-ES"/>
+        </w:rPr>
+        <w:tab/>
+        <w:t>{PROGRAMA}</w:t>
       </w:r>
     </w:p>
     <w:p>
@@ -927,7 +122,7 @@
           <w:color w:val="000000"/>
           <w:lang w:eastAsia="es-ES"/>
         </w:rPr>
-        <w:t>resto_listaid</w:t>
+        <w:t>decl_var</w:t>
       </w:r>
       <w:proofErr w:type="spellEnd"/>
       <w:r>
@@ -946,74 +141,93 @@
           <w:color w:val="000000"/>
           <w:lang w:eastAsia="es-ES"/>
         </w:rPr>
-        <w:t xml:space="preserve"> → λ</w:t>
-      </w:r>
-      <w:r>
-        <w:rPr>
-          <w:rFonts w:ascii="Calibri" w:eastAsia="Times New Roman" w:hAnsi="Calibri" w:cs="Calibri"/>
-          <w:color w:val="000000"/>
-          <w:lang w:eastAsia="es-ES"/>
-        </w:rPr>
-        <w:tab/>
-      </w:r>
-      <w:r>
-        <w:rPr>
-          <w:rFonts w:ascii="Calibri" w:eastAsia="Times New Roman" w:hAnsi="Calibri" w:cs="Calibri"/>
-          <w:color w:val="000000"/>
-          <w:lang w:eastAsia="es-ES"/>
-        </w:rPr>
-        <w:tab/>
-      </w:r>
-      <w:r>
-        <w:rPr>
-          <w:rFonts w:ascii="Calibri" w:eastAsia="Times New Roman" w:hAnsi="Calibri" w:cs="Calibri"/>
-          <w:color w:val="000000"/>
-          <w:lang w:eastAsia="es-ES"/>
-        </w:rPr>
-        <w:tab/>
-      </w:r>
-      <w:r>
-        <w:rPr>
-          <w:rFonts w:ascii="Calibri" w:eastAsia="Times New Roman" w:hAnsi="Calibri" w:cs="Calibri"/>
-          <w:color w:val="000000"/>
-          <w:lang w:eastAsia="es-ES"/>
-        </w:rPr>
-        <w:tab/>
-      </w:r>
-      <w:r>
-        <w:rPr>
-          <w:rFonts w:ascii="Calibri" w:eastAsia="Times New Roman" w:hAnsi="Calibri" w:cs="Calibri"/>
-          <w:color w:val="000000"/>
-          <w:lang w:eastAsia="es-ES"/>
-        </w:rPr>
-        <w:tab/>
-      </w:r>
-      <w:r>
-        <w:rPr>
-          <w:rFonts w:ascii="Calibri" w:eastAsia="Times New Roman" w:hAnsi="Calibri" w:cs="Calibri"/>
-          <w:color w:val="000000"/>
-          <w:lang w:eastAsia="es-ES"/>
-        </w:rPr>
-        <w:tab/>
-      </w:r>
-      <w:r>
-        <w:rPr>
-          <w:rFonts w:ascii="Calibri" w:eastAsia="Times New Roman" w:hAnsi="Calibri" w:cs="Calibri"/>
-          <w:color w:val="000000"/>
-          <w:lang w:eastAsia="es-ES"/>
-        </w:rPr>
-        <w:tab/>
-        <w:t xml:space="preserve">{} </w:t>
-      </w:r>
-      <w:r>
-        <w:rPr>
-          <w:rFonts w:ascii="Calibri" w:eastAsia="Times New Roman" w:hAnsi="Calibri" w:cs="Calibri"/>
-          <w:b/>
-          <w:bCs/>
-          <w:color w:val="000000"/>
-          <w:lang w:eastAsia="es-ES"/>
-        </w:rPr>
-        <w:t>ANULABLE</w:t>
+        <w:t xml:space="preserve"> → VAR &lt;</w:t>
+      </w:r>
+      <w:proofErr w:type="spellStart"/>
+      <w:r>
+        <w:rPr>
+          <w:rFonts w:ascii="Calibri" w:eastAsia="Times New Roman" w:hAnsi="Calibri" w:cs="Calibri"/>
+          <w:color w:val="000000"/>
+          <w:lang w:eastAsia="es-ES"/>
+        </w:rPr>
+        <w:t>l</w:t>
+      </w:r>
+      <w:r>
+        <w:rPr>
+          <w:rFonts w:ascii="Calibri" w:eastAsia="Times New Roman" w:hAnsi="Calibri" w:cs="Calibri"/>
+          <w:color w:val="000000"/>
+          <w:lang w:eastAsia="es-ES"/>
+        </w:rPr>
+        <w:t>ista_id</w:t>
+      </w:r>
+      <w:proofErr w:type="spellEnd"/>
+      <w:proofErr w:type="gramStart"/>
+      <w:r>
+        <w:rPr>
+          <w:rFonts w:ascii="Calibri" w:eastAsia="Times New Roman" w:hAnsi="Calibri" w:cs="Calibri"/>
+          <w:color w:val="000000"/>
+          <w:lang w:eastAsia="es-ES"/>
+        </w:rPr>
+        <w:t>&gt; :</w:t>
+      </w:r>
+      <w:proofErr w:type="gramEnd"/>
+      <w:r>
+        <w:rPr>
+          <w:rFonts w:ascii="Calibri" w:eastAsia="Times New Roman" w:hAnsi="Calibri" w:cs="Calibri"/>
+          <w:color w:val="000000"/>
+          <w:lang w:eastAsia="es-ES"/>
+        </w:rPr>
+        <w:t xml:space="preserve"> &lt;tipo&gt; ; &lt;</w:t>
+      </w:r>
+      <w:proofErr w:type="spellStart"/>
+      <w:r>
+        <w:rPr>
+          <w:rFonts w:ascii="Calibri" w:eastAsia="Times New Roman" w:hAnsi="Calibri" w:cs="Calibri"/>
+          <w:color w:val="000000"/>
+          <w:lang w:eastAsia="es-ES"/>
+        </w:rPr>
+        <w:t>decl_v</w:t>
+      </w:r>
+      <w:proofErr w:type="spellEnd"/>
+      <w:r>
+        <w:rPr>
+          <w:rFonts w:ascii="Calibri" w:eastAsia="Times New Roman" w:hAnsi="Calibri" w:cs="Calibri"/>
+          <w:color w:val="000000"/>
+          <w:lang w:eastAsia="es-ES"/>
+        </w:rPr>
+        <w:t>&gt;</w:t>
+      </w:r>
+      <w:r>
+        <w:rPr>
+          <w:rFonts w:ascii="Calibri" w:eastAsia="Times New Roman" w:hAnsi="Calibri" w:cs="Calibri"/>
+          <w:color w:val="000000"/>
+          <w:lang w:eastAsia="es-ES"/>
+        </w:rPr>
+        <w:tab/>
+      </w:r>
+      <w:r>
+        <w:rPr>
+          <w:rFonts w:ascii="Calibri" w:eastAsia="Times New Roman" w:hAnsi="Calibri" w:cs="Calibri"/>
+          <w:color w:val="000000"/>
+          <w:lang w:eastAsia="es-ES"/>
+        </w:rPr>
+        <w:tab/>
+      </w:r>
+      <w:r>
+        <w:rPr>
+          <w:rFonts w:ascii="Calibri" w:eastAsia="Times New Roman" w:hAnsi="Calibri" w:cs="Calibri"/>
+          <w:color w:val="000000"/>
+          <w:lang w:eastAsia="es-ES"/>
+        </w:rPr>
+        <w:tab/>
+      </w:r>
+      <w:r>
+        <w:rPr>
+          <w:rFonts w:ascii="Calibri" w:eastAsia="Times New Roman" w:hAnsi="Calibri" w:cs="Calibri"/>
+          <w:color w:val="000000"/>
+          <w:lang w:eastAsia="es-ES"/>
+        </w:rPr>
+        <w:t>{VAR}</w:t>
       </w:r>
     </w:p>
     <w:p>
@@ -1038,6 +252,795 @@
           <w:color w:val="000000"/>
           <w:lang w:eastAsia="es-ES"/>
         </w:rPr>
+        <w:t>&lt;</w:t>
+      </w:r>
+      <w:proofErr w:type="spellStart"/>
+      <w:r>
+        <w:rPr>
+          <w:rFonts w:ascii="Calibri" w:eastAsia="Times New Roman" w:hAnsi="Calibri" w:cs="Calibri"/>
+          <w:b/>
+          <w:bCs/>
+          <w:color w:val="000000"/>
+          <w:lang w:eastAsia="es-ES"/>
+        </w:rPr>
+        <w:t>decl_var</w:t>
+      </w:r>
+      <w:proofErr w:type="spellEnd"/>
+      <w:r>
+        <w:rPr>
+          <w:rFonts w:ascii="Calibri" w:eastAsia="Times New Roman" w:hAnsi="Calibri" w:cs="Calibri"/>
+          <w:b/>
+          <w:bCs/>
+          <w:color w:val="000000"/>
+          <w:lang w:eastAsia="es-ES"/>
+        </w:rPr>
+        <w:t>&gt;</w:t>
+      </w:r>
+      <w:r>
+        <w:rPr>
+          <w:rFonts w:ascii="Calibri" w:eastAsia="Times New Roman" w:hAnsi="Calibri" w:cs="Calibri"/>
+          <w:color w:val="000000"/>
+          <w:lang w:eastAsia="es-ES"/>
+        </w:rPr>
+        <w:t xml:space="preserve"> → λ</w:t>
+      </w:r>
+      <w:r>
+        <w:rPr>
+          <w:rFonts w:ascii="Calibri" w:eastAsia="Times New Roman" w:hAnsi="Calibri" w:cs="Calibri"/>
+          <w:color w:val="000000"/>
+          <w:lang w:eastAsia="es-ES"/>
+        </w:rPr>
+        <w:tab/>
+      </w:r>
+      <w:r>
+        <w:rPr>
+          <w:rFonts w:ascii="Calibri" w:eastAsia="Times New Roman" w:hAnsi="Calibri" w:cs="Calibri"/>
+          <w:color w:val="000000"/>
+          <w:lang w:eastAsia="es-ES"/>
+        </w:rPr>
+        <w:tab/>
+      </w:r>
+      <w:r>
+        <w:rPr>
+          <w:rFonts w:ascii="Calibri" w:eastAsia="Times New Roman" w:hAnsi="Calibri" w:cs="Calibri"/>
+          <w:color w:val="000000"/>
+          <w:lang w:eastAsia="es-ES"/>
+        </w:rPr>
+        <w:tab/>
+      </w:r>
+      <w:r>
+        <w:rPr>
+          <w:rFonts w:ascii="Calibri" w:eastAsia="Times New Roman" w:hAnsi="Calibri" w:cs="Calibri"/>
+          <w:color w:val="000000"/>
+          <w:lang w:eastAsia="es-ES"/>
+        </w:rPr>
+        <w:tab/>
+      </w:r>
+      <w:r>
+        <w:rPr>
+          <w:rFonts w:ascii="Calibri" w:eastAsia="Times New Roman" w:hAnsi="Calibri" w:cs="Calibri"/>
+          <w:color w:val="000000"/>
+          <w:lang w:eastAsia="es-ES"/>
+        </w:rPr>
+        <w:tab/>
+      </w:r>
+      <w:r>
+        <w:rPr>
+          <w:rFonts w:ascii="Calibri" w:eastAsia="Times New Roman" w:hAnsi="Calibri" w:cs="Calibri"/>
+          <w:color w:val="000000"/>
+          <w:lang w:eastAsia="es-ES"/>
+        </w:rPr>
+        <w:tab/>
+      </w:r>
+      <w:r>
+        <w:rPr>
+          <w:rFonts w:ascii="Calibri" w:eastAsia="Times New Roman" w:hAnsi="Calibri" w:cs="Calibri"/>
+          <w:color w:val="000000"/>
+          <w:lang w:eastAsia="es-ES"/>
+        </w:rPr>
+        <w:tab/>
+      </w:r>
+      <w:r>
+        <w:rPr>
+          <w:rFonts w:ascii="Calibri" w:eastAsia="Times New Roman" w:hAnsi="Calibri" w:cs="Calibri"/>
+          <w:color w:val="000000"/>
+          <w:lang w:eastAsia="es-ES"/>
+        </w:rPr>
+        <w:tab/>
+        <w:t xml:space="preserve">{} </w:t>
+      </w:r>
+      <w:r>
+        <w:rPr>
+          <w:rFonts w:ascii="Calibri" w:eastAsia="Times New Roman" w:hAnsi="Calibri" w:cs="Calibri"/>
+          <w:b/>
+          <w:bCs/>
+          <w:color w:val="000000"/>
+          <w:lang w:eastAsia="es-ES"/>
+        </w:rPr>
+        <w:t>ANULABLE</w:t>
+      </w:r>
+    </w:p>
+    <w:p>
+      <w:pPr>
+        <w:numPr>
+          <w:ilvl w:val="0"/>
+          <w:numId w:val="1"/>
+        </w:numPr>
+        <w:spacing w:after="0" w:line="240" w:lineRule="auto"/>
+        <w:textAlignment w:val="baseline"/>
+        <w:rPr>
+          <w:rFonts w:ascii="Calibri" w:eastAsia="Times New Roman" w:hAnsi="Calibri" w:cs="Calibri"/>
+          <w:color w:val="000000"/>
+          <w:lang w:eastAsia="es-ES"/>
+        </w:rPr>
+      </w:pPr>
+      <w:r>
+        <w:rPr>
+          <w:rFonts w:ascii="Calibri" w:eastAsia="Times New Roman" w:hAnsi="Calibri" w:cs="Calibri"/>
+          <w:b/>
+          <w:bCs/>
+          <w:color w:val="000000"/>
+          <w:lang w:eastAsia="es-ES"/>
+        </w:rPr>
+        <w:t>&lt;</w:t>
+      </w:r>
+      <w:proofErr w:type="spellStart"/>
+      <w:r>
+        <w:rPr>
+          <w:rFonts w:ascii="Calibri" w:eastAsia="Times New Roman" w:hAnsi="Calibri" w:cs="Calibri"/>
+          <w:b/>
+          <w:bCs/>
+          <w:color w:val="000000"/>
+          <w:lang w:eastAsia="es-ES"/>
+        </w:rPr>
+        <w:t>decl_v</w:t>
+      </w:r>
+      <w:proofErr w:type="spellEnd"/>
+      <w:r>
+        <w:rPr>
+          <w:rFonts w:ascii="Calibri" w:eastAsia="Times New Roman" w:hAnsi="Calibri" w:cs="Calibri"/>
+          <w:b/>
+          <w:bCs/>
+          <w:color w:val="000000"/>
+          <w:lang w:eastAsia="es-ES"/>
+        </w:rPr>
+        <w:t>&gt;</w:t>
+      </w:r>
+      <w:r>
+        <w:rPr>
+          <w:rFonts w:ascii="Calibri" w:eastAsia="Times New Roman" w:hAnsi="Calibri" w:cs="Calibri"/>
+          <w:color w:val="000000"/>
+          <w:lang w:eastAsia="es-ES"/>
+        </w:rPr>
+        <w:t xml:space="preserve"> → &lt;</w:t>
+      </w:r>
+      <w:proofErr w:type="spellStart"/>
+      <w:r>
+        <w:rPr>
+          <w:rFonts w:ascii="Calibri" w:eastAsia="Times New Roman" w:hAnsi="Calibri" w:cs="Calibri"/>
+          <w:color w:val="000000"/>
+          <w:lang w:eastAsia="es-ES"/>
+        </w:rPr>
+        <w:t>lista_id</w:t>
+      </w:r>
+      <w:proofErr w:type="spellEnd"/>
+      <w:proofErr w:type="gramStart"/>
+      <w:r>
+        <w:rPr>
+          <w:rFonts w:ascii="Calibri" w:eastAsia="Times New Roman" w:hAnsi="Calibri" w:cs="Calibri"/>
+          <w:color w:val="000000"/>
+          <w:lang w:eastAsia="es-ES"/>
+        </w:rPr>
+        <w:t>&gt; :</w:t>
+      </w:r>
+      <w:proofErr w:type="gramEnd"/>
+      <w:r>
+        <w:rPr>
+          <w:rFonts w:ascii="Calibri" w:eastAsia="Times New Roman" w:hAnsi="Calibri" w:cs="Calibri"/>
+          <w:color w:val="000000"/>
+          <w:lang w:eastAsia="es-ES"/>
+        </w:rPr>
+        <w:t xml:space="preserve"> &lt;tipo&gt; ; &lt;</w:t>
+      </w:r>
+      <w:proofErr w:type="spellStart"/>
+      <w:r>
+        <w:rPr>
+          <w:rFonts w:ascii="Calibri" w:eastAsia="Times New Roman" w:hAnsi="Calibri" w:cs="Calibri"/>
+          <w:color w:val="000000"/>
+          <w:lang w:eastAsia="es-ES"/>
+        </w:rPr>
+        <w:t>decl_v</w:t>
+      </w:r>
+      <w:proofErr w:type="spellEnd"/>
+      <w:r>
+        <w:rPr>
+          <w:rFonts w:ascii="Calibri" w:eastAsia="Times New Roman" w:hAnsi="Calibri" w:cs="Calibri"/>
+          <w:color w:val="000000"/>
+          <w:lang w:eastAsia="es-ES"/>
+        </w:rPr>
+        <w:t>&gt;</w:t>
+      </w:r>
+      <w:r>
+        <w:rPr>
+          <w:rFonts w:ascii="Calibri" w:eastAsia="Times New Roman" w:hAnsi="Calibri" w:cs="Calibri"/>
+          <w:color w:val="000000"/>
+          <w:lang w:eastAsia="es-ES"/>
+        </w:rPr>
+        <w:tab/>
+      </w:r>
+      <w:r>
+        <w:rPr>
+          <w:rFonts w:ascii="Calibri" w:eastAsia="Times New Roman" w:hAnsi="Calibri" w:cs="Calibri"/>
+          <w:color w:val="000000"/>
+          <w:lang w:eastAsia="es-ES"/>
+        </w:rPr>
+        <w:tab/>
+      </w:r>
+      <w:r>
+        <w:rPr>
+          <w:rFonts w:ascii="Calibri" w:eastAsia="Times New Roman" w:hAnsi="Calibri" w:cs="Calibri"/>
+          <w:color w:val="000000"/>
+          <w:lang w:eastAsia="es-ES"/>
+        </w:rPr>
+        <w:tab/>
+      </w:r>
+      <w:r>
+        <w:rPr>
+          <w:rFonts w:ascii="Calibri" w:eastAsia="Times New Roman" w:hAnsi="Calibri" w:cs="Calibri"/>
+          <w:color w:val="000000"/>
+          <w:lang w:eastAsia="es-ES"/>
+        </w:rPr>
+        <w:tab/>
+        <w:t>{id}</w:t>
+      </w:r>
+    </w:p>
+    <w:p>
+      <w:pPr>
+        <w:numPr>
+          <w:ilvl w:val="0"/>
+          <w:numId w:val="1"/>
+        </w:numPr>
+        <w:spacing w:after="0" w:line="240" w:lineRule="auto"/>
+        <w:textAlignment w:val="baseline"/>
+        <w:rPr>
+          <w:rFonts w:ascii="Calibri" w:eastAsia="Times New Roman" w:hAnsi="Calibri" w:cs="Calibri"/>
+          <w:color w:val="000000"/>
+          <w:lang w:eastAsia="es-ES"/>
+        </w:rPr>
+      </w:pPr>
+      <w:r>
+        <w:rPr>
+          <w:rFonts w:ascii="Calibri" w:eastAsia="Times New Roman" w:hAnsi="Calibri" w:cs="Calibri"/>
+          <w:b/>
+          <w:bCs/>
+          <w:color w:val="000000"/>
+          <w:lang w:eastAsia="es-ES"/>
+        </w:rPr>
+        <w:t>&lt;</w:t>
+      </w:r>
+      <w:proofErr w:type="spellStart"/>
+      <w:r>
+        <w:rPr>
+          <w:rFonts w:ascii="Calibri" w:eastAsia="Times New Roman" w:hAnsi="Calibri" w:cs="Calibri"/>
+          <w:b/>
+          <w:bCs/>
+          <w:color w:val="000000"/>
+          <w:lang w:eastAsia="es-ES"/>
+        </w:rPr>
+        <w:t>decl_v</w:t>
+      </w:r>
+      <w:proofErr w:type="spellEnd"/>
+      <w:r>
+        <w:rPr>
+          <w:rFonts w:ascii="Calibri" w:eastAsia="Times New Roman" w:hAnsi="Calibri" w:cs="Calibri"/>
+          <w:b/>
+          <w:bCs/>
+          <w:color w:val="000000"/>
+          <w:lang w:eastAsia="es-ES"/>
+        </w:rPr>
+        <w:t>&gt;</w:t>
+      </w:r>
+      <w:r>
+        <w:rPr>
+          <w:rFonts w:ascii="Calibri" w:eastAsia="Times New Roman" w:hAnsi="Calibri" w:cs="Calibri"/>
+          <w:color w:val="000000"/>
+          <w:lang w:eastAsia="es-ES"/>
+        </w:rPr>
+        <w:t xml:space="preserve"> → λ</w:t>
+      </w:r>
+      <w:r>
+        <w:rPr>
+          <w:rFonts w:ascii="Calibri" w:eastAsia="Times New Roman" w:hAnsi="Calibri" w:cs="Calibri"/>
+          <w:color w:val="000000"/>
+          <w:lang w:eastAsia="es-ES"/>
+        </w:rPr>
+        <w:tab/>
+      </w:r>
+      <w:r>
+        <w:rPr>
+          <w:rFonts w:ascii="Calibri" w:eastAsia="Times New Roman" w:hAnsi="Calibri" w:cs="Calibri"/>
+          <w:color w:val="000000"/>
+          <w:lang w:eastAsia="es-ES"/>
+        </w:rPr>
+        <w:tab/>
+      </w:r>
+      <w:r>
+        <w:rPr>
+          <w:rFonts w:ascii="Calibri" w:eastAsia="Times New Roman" w:hAnsi="Calibri" w:cs="Calibri"/>
+          <w:color w:val="000000"/>
+          <w:lang w:eastAsia="es-ES"/>
+        </w:rPr>
+        <w:tab/>
+      </w:r>
+      <w:r>
+        <w:rPr>
+          <w:rFonts w:ascii="Calibri" w:eastAsia="Times New Roman" w:hAnsi="Calibri" w:cs="Calibri"/>
+          <w:color w:val="000000"/>
+          <w:lang w:eastAsia="es-ES"/>
+        </w:rPr>
+        <w:tab/>
+      </w:r>
+      <w:r>
+        <w:rPr>
+          <w:rFonts w:ascii="Calibri" w:eastAsia="Times New Roman" w:hAnsi="Calibri" w:cs="Calibri"/>
+          <w:color w:val="000000"/>
+          <w:lang w:eastAsia="es-ES"/>
+        </w:rPr>
+        <w:tab/>
+      </w:r>
+      <w:r>
+        <w:rPr>
+          <w:rFonts w:ascii="Calibri" w:eastAsia="Times New Roman" w:hAnsi="Calibri" w:cs="Calibri"/>
+          <w:color w:val="000000"/>
+          <w:lang w:eastAsia="es-ES"/>
+        </w:rPr>
+        <w:tab/>
+      </w:r>
+      <w:r>
+        <w:rPr>
+          <w:rFonts w:ascii="Calibri" w:eastAsia="Times New Roman" w:hAnsi="Calibri" w:cs="Calibri"/>
+          <w:color w:val="000000"/>
+          <w:lang w:eastAsia="es-ES"/>
+        </w:rPr>
+        <w:tab/>
+      </w:r>
+      <w:r>
+        <w:rPr>
+          <w:rFonts w:ascii="Calibri" w:eastAsia="Times New Roman" w:hAnsi="Calibri" w:cs="Calibri"/>
+          <w:color w:val="000000"/>
+          <w:lang w:eastAsia="es-ES"/>
+        </w:rPr>
+        <w:tab/>
+        <w:t xml:space="preserve">{} </w:t>
+      </w:r>
+      <w:r>
+        <w:rPr>
+          <w:rFonts w:ascii="Calibri" w:eastAsia="Times New Roman" w:hAnsi="Calibri" w:cs="Calibri"/>
+          <w:b/>
+          <w:bCs/>
+          <w:color w:val="000000"/>
+          <w:lang w:eastAsia="es-ES"/>
+        </w:rPr>
+        <w:t>ANULABLE</w:t>
+      </w:r>
+    </w:p>
+    <w:p>
+      <w:pPr>
+        <w:numPr>
+          <w:ilvl w:val="0"/>
+          <w:numId w:val="1"/>
+        </w:numPr>
+        <w:spacing w:after="0" w:line="240" w:lineRule="auto"/>
+        <w:textAlignment w:val="baseline"/>
+        <w:rPr>
+          <w:rFonts w:ascii="Calibri" w:eastAsia="Times New Roman" w:hAnsi="Calibri" w:cs="Calibri"/>
+          <w:color w:val="000000"/>
+          <w:lang w:eastAsia="es-ES"/>
+        </w:rPr>
+      </w:pPr>
+      <w:r>
+        <w:rPr>
+          <w:rFonts w:ascii="Calibri" w:eastAsia="Times New Roman" w:hAnsi="Calibri" w:cs="Calibri"/>
+          <w:b/>
+          <w:bCs/>
+          <w:color w:val="000000"/>
+          <w:lang w:eastAsia="es-ES"/>
+        </w:rPr>
+        <w:t>&lt;</w:t>
+      </w:r>
+      <w:proofErr w:type="spellStart"/>
+      <w:r>
+        <w:rPr>
+          <w:rFonts w:ascii="Calibri" w:eastAsia="Times New Roman" w:hAnsi="Calibri" w:cs="Calibri"/>
+          <w:b/>
+          <w:bCs/>
+          <w:color w:val="000000"/>
+          <w:lang w:eastAsia="es-ES"/>
+        </w:rPr>
+        <w:t>lista_id</w:t>
+      </w:r>
+      <w:proofErr w:type="spellEnd"/>
+      <w:r>
+        <w:rPr>
+          <w:rFonts w:ascii="Calibri" w:eastAsia="Times New Roman" w:hAnsi="Calibri" w:cs="Calibri"/>
+          <w:b/>
+          <w:bCs/>
+          <w:color w:val="000000"/>
+          <w:lang w:eastAsia="es-ES"/>
+        </w:rPr>
+        <w:t>&gt;</w:t>
+      </w:r>
+      <w:r>
+        <w:rPr>
+          <w:rFonts w:ascii="Calibri" w:eastAsia="Times New Roman" w:hAnsi="Calibri" w:cs="Calibri"/>
+          <w:color w:val="000000"/>
+          <w:lang w:eastAsia="es-ES"/>
+        </w:rPr>
+        <w:t xml:space="preserve"> → id &lt;</w:t>
+      </w:r>
+      <w:proofErr w:type="spellStart"/>
+      <w:r>
+        <w:rPr>
+          <w:rFonts w:ascii="Calibri" w:eastAsia="Times New Roman" w:hAnsi="Calibri" w:cs="Calibri"/>
+          <w:color w:val="000000"/>
+          <w:lang w:eastAsia="es-ES"/>
+        </w:rPr>
+        <w:t>resto_listaid</w:t>
+      </w:r>
+      <w:proofErr w:type="spellEnd"/>
+      <w:r>
+        <w:rPr>
+          <w:rFonts w:ascii="Calibri" w:eastAsia="Times New Roman" w:hAnsi="Calibri" w:cs="Calibri"/>
+          <w:color w:val="000000"/>
+          <w:lang w:eastAsia="es-ES"/>
+        </w:rPr>
+        <w:t>&gt;</w:t>
+      </w:r>
+      <w:r>
+        <w:rPr>
+          <w:rFonts w:ascii="Calibri" w:eastAsia="Times New Roman" w:hAnsi="Calibri" w:cs="Calibri"/>
+          <w:color w:val="000000"/>
+          <w:lang w:eastAsia="es-ES"/>
+        </w:rPr>
+        <w:tab/>
+      </w:r>
+      <w:r>
+        <w:rPr>
+          <w:rFonts w:ascii="Calibri" w:eastAsia="Times New Roman" w:hAnsi="Calibri" w:cs="Calibri"/>
+          <w:color w:val="000000"/>
+          <w:lang w:eastAsia="es-ES"/>
+        </w:rPr>
+        <w:tab/>
+      </w:r>
+      <w:r>
+        <w:rPr>
+          <w:rFonts w:ascii="Calibri" w:eastAsia="Times New Roman" w:hAnsi="Calibri" w:cs="Calibri"/>
+          <w:color w:val="000000"/>
+          <w:lang w:eastAsia="es-ES"/>
+        </w:rPr>
+        <w:tab/>
+      </w:r>
+      <w:r>
+        <w:rPr>
+          <w:rFonts w:ascii="Calibri" w:eastAsia="Times New Roman" w:hAnsi="Calibri" w:cs="Calibri"/>
+          <w:color w:val="000000"/>
+          <w:lang w:eastAsia="es-ES"/>
+        </w:rPr>
+        <w:tab/>
+      </w:r>
+      <w:r>
+        <w:rPr>
+          <w:rFonts w:ascii="Calibri" w:eastAsia="Times New Roman" w:hAnsi="Calibri" w:cs="Calibri"/>
+          <w:color w:val="000000"/>
+          <w:lang w:eastAsia="es-ES"/>
+        </w:rPr>
+        <w:tab/>
+      </w:r>
+      <w:r>
+        <w:rPr>
+          <w:rFonts w:ascii="Calibri" w:eastAsia="Times New Roman" w:hAnsi="Calibri" w:cs="Calibri"/>
+          <w:color w:val="000000"/>
+          <w:lang w:eastAsia="es-ES"/>
+        </w:rPr>
+        <w:tab/>
+        <w:t>{id}</w:t>
+      </w:r>
+    </w:p>
+    <w:p>
+      <w:pPr>
+        <w:numPr>
+          <w:ilvl w:val="0"/>
+          <w:numId w:val="1"/>
+        </w:numPr>
+        <w:spacing w:after="0" w:line="240" w:lineRule="auto"/>
+        <w:ind w:left="1416" w:hanging="1056"/>
+        <w:textAlignment w:val="baseline"/>
+        <w:rPr>
+          <w:rFonts w:ascii="Calibri" w:eastAsia="Times New Roman" w:hAnsi="Calibri" w:cs="Calibri"/>
+          <w:color w:val="000000"/>
+          <w:lang w:eastAsia="es-ES"/>
+        </w:rPr>
+      </w:pPr>
+      <w:r>
+        <w:rPr>
+          <w:rFonts w:ascii="Calibri" w:eastAsia="Times New Roman" w:hAnsi="Calibri" w:cs="Calibri"/>
+          <w:b/>
+          <w:bCs/>
+          <w:color w:val="000000"/>
+          <w:lang w:eastAsia="es-ES"/>
+        </w:rPr>
+        <w:t>&lt;</w:t>
+      </w:r>
+      <w:proofErr w:type="spellStart"/>
+      <w:r>
+        <w:rPr>
+          <w:rFonts w:ascii="Calibri" w:eastAsia="Times New Roman" w:hAnsi="Calibri" w:cs="Calibri"/>
+          <w:b/>
+          <w:bCs/>
+          <w:color w:val="000000"/>
+          <w:lang w:eastAsia="es-ES"/>
+        </w:rPr>
+        <w:t>resto_listaid</w:t>
+      </w:r>
+      <w:proofErr w:type="spellEnd"/>
+      <w:r>
+        <w:rPr>
+          <w:rFonts w:ascii="Calibri" w:eastAsia="Times New Roman" w:hAnsi="Calibri" w:cs="Calibri"/>
+          <w:b/>
+          <w:bCs/>
+          <w:color w:val="000000"/>
+          <w:lang w:eastAsia="es-ES"/>
+        </w:rPr>
+        <w:t>&gt;</w:t>
+      </w:r>
+      <w:r>
+        <w:rPr>
+          <w:rFonts w:ascii="Calibri" w:eastAsia="Times New Roman" w:hAnsi="Calibri" w:cs="Calibri"/>
+          <w:color w:val="000000"/>
+          <w:lang w:eastAsia="es-ES"/>
+        </w:rPr>
+        <w:t xml:space="preserve"> </w:t>
+      </w:r>
+      <w:proofErr w:type="gramStart"/>
+      <w:r>
+        <w:rPr>
+          <w:rFonts w:ascii="Calibri" w:eastAsia="Times New Roman" w:hAnsi="Calibri" w:cs="Calibri"/>
+          <w:color w:val="000000"/>
+          <w:lang w:eastAsia="es-ES"/>
+        </w:rPr>
+        <w:t>→  ,</w:t>
+      </w:r>
+      <w:proofErr w:type="gramEnd"/>
+      <w:r>
+        <w:rPr>
+          <w:rFonts w:ascii="Calibri" w:eastAsia="Times New Roman" w:hAnsi="Calibri" w:cs="Calibri"/>
+          <w:color w:val="000000"/>
+          <w:lang w:eastAsia="es-ES"/>
+        </w:rPr>
+        <w:t xml:space="preserve"> &lt;</w:t>
+      </w:r>
+      <w:proofErr w:type="spellStart"/>
+      <w:r>
+        <w:rPr>
+          <w:rFonts w:ascii="Calibri" w:eastAsia="Times New Roman" w:hAnsi="Calibri" w:cs="Calibri"/>
+          <w:color w:val="000000"/>
+          <w:lang w:eastAsia="es-ES"/>
+        </w:rPr>
+        <w:t>lista_</w:t>
+      </w:r>
+      <w:r>
+        <w:rPr>
+          <w:rFonts w:ascii="Calibri" w:eastAsia="Times New Roman" w:hAnsi="Calibri" w:cs="Calibri"/>
+          <w:color w:val="000000"/>
+          <w:lang w:eastAsia="es-ES"/>
+        </w:rPr>
+        <w:t>id</w:t>
+      </w:r>
+      <w:proofErr w:type="spellEnd"/>
+      <w:r>
+        <w:rPr>
+          <w:rFonts w:ascii="Calibri" w:eastAsia="Times New Roman" w:hAnsi="Calibri" w:cs="Calibri"/>
+          <w:color w:val="000000"/>
+          <w:lang w:eastAsia="es-ES"/>
+        </w:rPr>
+        <w:t>&gt;</w:t>
+      </w:r>
+      <w:r>
+        <w:rPr>
+          <w:rFonts w:ascii="Calibri" w:eastAsia="Times New Roman" w:hAnsi="Calibri" w:cs="Calibri"/>
+          <w:color w:val="000000"/>
+          <w:lang w:eastAsia="es-ES"/>
+        </w:rPr>
+        <w:tab/>
+      </w:r>
+      <w:r>
+        <w:rPr>
+          <w:rFonts w:ascii="Calibri" w:eastAsia="Times New Roman" w:hAnsi="Calibri" w:cs="Calibri"/>
+          <w:color w:val="000000"/>
+          <w:lang w:eastAsia="es-ES"/>
+        </w:rPr>
+        <w:tab/>
+      </w:r>
+      <w:r>
+        <w:rPr>
+          <w:rFonts w:ascii="Calibri" w:eastAsia="Times New Roman" w:hAnsi="Calibri" w:cs="Calibri"/>
+          <w:color w:val="000000"/>
+          <w:lang w:eastAsia="es-ES"/>
+        </w:rPr>
+        <w:tab/>
+      </w:r>
+      <w:r>
+        <w:rPr>
+          <w:rFonts w:ascii="Calibri" w:eastAsia="Times New Roman" w:hAnsi="Calibri" w:cs="Calibri"/>
+          <w:color w:val="000000"/>
+          <w:lang w:eastAsia="es-ES"/>
+        </w:rPr>
+        <w:tab/>
+      </w:r>
+      <w:r>
+        <w:rPr>
+          <w:rFonts w:ascii="Calibri" w:eastAsia="Times New Roman" w:hAnsi="Calibri" w:cs="Calibri"/>
+          <w:color w:val="000000"/>
+          <w:lang w:eastAsia="es-ES"/>
+        </w:rPr>
+        <w:tab/>
+      </w:r>
+      <w:r>
+        <w:rPr>
+          <w:rFonts w:ascii="Calibri" w:eastAsia="Times New Roman" w:hAnsi="Calibri" w:cs="Calibri"/>
+          <w:color w:val="000000"/>
+          <w:lang w:eastAsia="es-ES"/>
+        </w:rPr>
+        <w:tab/>
+        <w:t>{,}</w:t>
+      </w:r>
+    </w:p>
+    <w:p>
+      <w:pPr>
+        <w:numPr>
+          <w:ilvl w:val="0"/>
+          <w:numId w:val="1"/>
+        </w:numPr>
+        <w:spacing w:after="0" w:line="240" w:lineRule="auto"/>
+        <w:textAlignment w:val="baseline"/>
+        <w:rPr>
+          <w:rFonts w:ascii="Calibri" w:eastAsia="Times New Roman" w:hAnsi="Calibri" w:cs="Calibri"/>
+          <w:color w:val="000000"/>
+          <w:lang w:eastAsia="es-ES"/>
+        </w:rPr>
+      </w:pPr>
+      <w:r>
+        <w:rPr>
+          <w:rFonts w:ascii="Calibri" w:eastAsia="Times New Roman" w:hAnsi="Calibri" w:cs="Calibri"/>
+          <w:b/>
+          <w:bCs/>
+          <w:color w:val="000000"/>
+          <w:lang w:eastAsia="es-ES"/>
+        </w:rPr>
+        <w:t>&lt;</w:t>
+      </w:r>
+      <w:proofErr w:type="spellStart"/>
+      <w:r>
+        <w:rPr>
+          <w:rFonts w:ascii="Calibri" w:eastAsia="Times New Roman" w:hAnsi="Calibri" w:cs="Calibri"/>
+          <w:b/>
+          <w:bCs/>
+          <w:color w:val="000000"/>
+          <w:lang w:eastAsia="es-ES"/>
+        </w:rPr>
+        <w:t>resto_listaid</w:t>
+      </w:r>
+      <w:proofErr w:type="spellEnd"/>
+      <w:r>
+        <w:rPr>
+          <w:rFonts w:ascii="Calibri" w:eastAsia="Times New Roman" w:hAnsi="Calibri" w:cs="Calibri"/>
+          <w:b/>
+          <w:bCs/>
+          <w:color w:val="000000"/>
+          <w:lang w:eastAsia="es-ES"/>
+        </w:rPr>
+        <w:t>&gt;</w:t>
+      </w:r>
+      <w:r>
+        <w:rPr>
+          <w:rFonts w:ascii="Calibri" w:eastAsia="Times New Roman" w:hAnsi="Calibri" w:cs="Calibri"/>
+          <w:color w:val="000000"/>
+          <w:lang w:eastAsia="es-ES"/>
+        </w:rPr>
+        <w:t xml:space="preserve"> → λ</w:t>
+      </w:r>
+      <w:r>
+        <w:rPr>
+          <w:rFonts w:ascii="Calibri" w:eastAsia="Times New Roman" w:hAnsi="Calibri" w:cs="Calibri"/>
+          <w:color w:val="000000"/>
+          <w:lang w:eastAsia="es-ES"/>
+        </w:rPr>
+        <w:tab/>
+      </w:r>
+      <w:r>
+        <w:rPr>
+          <w:rFonts w:ascii="Calibri" w:eastAsia="Times New Roman" w:hAnsi="Calibri" w:cs="Calibri"/>
+          <w:color w:val="000000"/>
+          <w:lang w:eastAsia="es-ES"/>
+        </w:rPr>
+        <w:tab/>
+      </w:r>
+      <w:r>
+        <w:rPr>
+          <w:rFonts w:ascii="Calibri" w:eastAsia="Times New Roman" w:hAnsi="Calibri" w:cs="Calibri"/>
+          <w:color w:val="000000"/>
+          <w:lang w:eastAsia="es-ES"/>
+        </w:rPr>
+        <w:tab/>
+      </w:r>
+      <w:r>
+        <w:rPr>
+          <w:rFonts w:ascii="Calibri" w:eastAsia="Times New Roman" w:hAnsi="Calibri" w:cs="Calibri"/>
+          <w:color w:val="000000"/>
+          <w:lang w:eastAsia="es-ES"/>
+        </w:rPr>
+        <w:tab/>
+      </w:r>
+      <w:r>
+        <w:rPr>
+          <w:rFonts w:ascii="Calibri" w:eastAsia="Times New Roman" w:hAnsi="Calibri" w:cs="Calibri"/>
+          <w:color w:val="000000"/>
+          <w:lang w:eastAsia="es-ES"/>
+        </w:rPr>
+        <w:tab/>
+      </w:r>
+      <w:r>
+        <w:rPr>
+          <w:rFonts w:ascii="Calibri" w:eastAsia="Times New Roman" w:hAnsi="Calibri" w:cs="Calibri"/>
+          <w:color w:val="000000"/>
+          <w:lang w:eastAsia="es-ES"/>
+        </w:rPr>
+        <w:tab/>
+      </w:r>
+      <w:r>
+        <w:rPr>
+          <w:rFonts w:ascii="Calibri" w:eastAsia="Times New Roman" w:hAnsi="Calibri" w:cs="Calibri"/>
+          <w:color w:val="000000"/>
+          <w:lang w:eastAsia="es-ES"/>
+        </w:rPr>
+        <w:tab/>
+        <w:t xml:space="preserve">{} </w:t>
+      </w:r>
+      <w:r>
+        <w:rPr>
+          <w:rFonts w:ascii="Calibri" w:eastAsia="Times New Roman" w:hAnsi="Calibri" w:cs="Calibri"/>
+          <w:b/>
+          <w:bCs/>
+          <w:color w:val="000000"/>
+          <w:lang w:eastAsia="es-ES"/>
+        </w:rPr>
+        <w:t>ANULABLE</w:t>
+      </w:r>
+    </w:p>
+    <w:p>
+      <w:pPr>
+        <w:numPr>
+          <w:ilvl w:val="0"/>
+          <w:numId w:val="1"/>
+        </w:numPr>
+        <w:spacing w:after="0" w:line="240" w:lineRule="auto"/>
+        <w:textAlignment w:val="baseline"/>
+        <w:rPr>
+          <w:rFonts w:ascii="Calibri" w:eastAsia="Times New Roman" w:hAnsi="Calibri" w:cs="Calibri"/>
+          <w:color w:val="000000"/>
+          <w:lang w:eastAsia="es-ES"/>
+        </w:rPr>
+      </w:pPr>
+      <w:bookmarkStart w:id="0" w:name="_GoBack"/>
+      <w:bookmarkEnd w:id="0"/>
+      <w:r>
+        <w:rPr>
+          <w:rFonts w:ascii="Calibri" w:eastAsia="Times New Roman" w:hAnsi="Calibri" w:cs="Calibri"/>
+          <w:b/>
+          <w:bCs/>
+          <w:color w:val="000000"/>
+          <w:lang w:eastAsia="es-ES"/>
+        </w:rPr>
         <w:t>&lt;Tipo&gt;</w:t>
       </w:r>
       <w:r>
@@ -1230,8 +1233,6 @@
         </w:rPr>
         <w:t>DE</w:t>
       </w:r>
-      <w:bookmarkStart w:id="0" w:name="_GoBack"/>
-      <w:bookmarkEnd w:id="0"/>
       <w:r>
         <w:rPr>
           <w:rFonts w:ascii="Calibri" w:eastAsia="Times New Roman" w:hAnsi="Calibri" w:cs="Calibri"/>
@@ -2306,6 +2307,14 @@
         </w:rPr>
         <w:t>inst_e</w:t>
       </w:r>
+      <w:r>
+        <w:rPr>
+          <w:rFonts w:ascii="Calibri" w:eastAsia="Times New Roman" w:hAnsi="Calibri" w:cs="Calibri"/>
+          <w:color w:val="000000"/>
+          <w:lang w:eastAsia="es-ES"/>
+        </w:rPr>
+        <w:t>s</w:t>
+      </w:r>
       <w:proofErr w:type="spellEnd"/>
       <w:r>
         <w:rPr>
@@ -2313,7 +2322,7 @@
           <w:color w:val="000000"/>
           <w:lang w:eastAsia="es-ES"/>
         </w:rPr>
-        <w:t>/s&gt;</w:t>
+        <w:t>&gt;</w:t>
       </w:r>
       <w:r>
         <w:rPr>
@@ -3428,6 +3437,16 @@
         </w:rPr>
         <w:t>inst_e</w:t>
       </w:r>
+      <w:r>
+        <w:rPr>
+          <w:rFonts w:ascii="Calibri" w:eastAsia="Times New Roman" w:hAnsi="Calibri" w:cs="Calibri"/>
+          <w:b/>
+          <w:bCs/>
+          <w:color w:val="000000"/>
+          <w:lang w:eastAsia="es-ES"/>
+        </w:rPr>
+        <w:t>s</w:t>
+      </w:r>
       <w:proofErr w:type="spellEnd"/>
       <w:r>
         <w:rPr>
@@ -3437,7 +3456,7 @@
           <w:color w:val="000000"/>
           <w:lang w:eastAsia="es-ES"/>
         </w:rPr>
-        <w:t>/s&gt;</w:t>
+        <w:t>&gt;</w:t>
       </w:r>
       <w:r>
         <w:rPr>
@@ -3558,6 +3577,16 @@
         </w:rPr>
         <w:t>inst_e</w:t>
       </w:r>
+      <w:r>
+        <w:rPr>
+          <w:rFonts w:ascii="Calibri" w:eastAsia="Times New Roman" w:hAnsi="Calibri" w:cs="Calibri"/>
+          <w:b/>
+          <w:bCs/>
+          <w:color w:val="000000"/>
+          <w:lang w:eastAsia="es-ES"/>
+        </w:rPr>
+        <w:t>s</w:t>
+      </w:r>
       <w:proofErr w:type="spellEnd"/>
       <w:r>
         <w:rPr>
@@ -3567,7 +3596,7 @@
           <w:color w:val="000000"/>
           <w:lang w:eastAsia="es-ES"/>
         </w:rPr>
-        <w:t>/s&gt;</w:t>
+        <w:t>&gt;</w:t>
       </w:r>
       <w:r>
         <w:rPr>
@@ -7421,6 +7450,16 @@
               </w:rPr>
               <w:t>inst_e</w:t>
             </w:r>
+            <w:r>
+              <w:rPr>
+                <w:rFonts w:ascii="Calibri" w:eastAsia="Times New Roman" w:hAnsi="Calibri" w:cs="Calibri"/>
+                <w:b/>
+                <w:bCs/>
+                <w:color w:val="000000"/>
+                <w:lang w:eastAsia="es-ES"/>
+              </w:rPr>
+              <w:t>s</w:t>
+            </w:r>
             <w:proofErr w:type="spellEnd"/>
             <w:r>
               <w:rPr>
@@ -7430,7 +7469,7 @@
                 <w:color w:val="000000"/>
                 <w:lang w:eastAsia="es-ES"/>
               </w:rPr>
-              <w:t>/s&gt;</w:t>
+              <w:t>&gt;</w:t>
             </w:r>
             <w:r>
               <w:rPr>
@@ -9387,6 +9426,16 @@
               </w:rPr>
               <w:t>inst_e</w:t>
             </w:r>
+            <w:r>
+              <w:rPr>
+                <w:rFonts w:ascii="Calibri" w:eastAsia="Times New Roman" w:hAnsi="Calibri" w:cs="Calibri"/>
+                <w:b/>
+                <w:bCs/>
+                <w:color w:val="000000"/>
+                <w:lang w:eastAsia="es-ES"/>
+              </w:rPr>
+              <w:t>s</w:t>
+            </w:r>
             <w:proofErr w:type="spellEnd"/>
             <w:r>
               <w:rPr>
@@ -9396,7 +9445,7 @@
                 <w:color w:val="000000"/>
                 <w:lang w:eastAsia="es-ES"/>
               </w:rPr>
-              <w:t>/s&gt;</w:t>
+              <w:t>&gt;</w:t>
             </w:r>
             <w:r>
               <w:rPr>

</xml_diff>